<commit_message>
termino memoria y preparo para entregar
</commit_message>
<xml_diff>
--- a/practica_inicial_tema2/memoria practica multiplicando tema 2.docx
+++ b/practica_inicial_tema2/memoria practica multiplicando tema 2.docx
@@ -297,7 +297,7 @@
                                           <w:sz w:val="72"/>
                                           <w:szCs w:val="72"/>
                                         </w:rPr>
-                                        <w:t xml:space="preserve">práctica Aprendiendo a multiplicar </w:t>
+                                        <w:t>práctica Aprendiendo a multiplicar</w:t>
                                       </w:r>
                                     </w:p>
                                   </w:sdtContent>
@@ -472,7 +472,7 @@
                                     <w:sz w:val="72"/>
                                     <w:szCs w:val="72"/>
                                   </w:rPr>
-                                  <w:t xml:space="preserve">práctica Aprendiendo a multiplicar </w:t>
+                                  <w:t>práctica Aprendiendo a multiplicar</w:t>
                                 </w:r>
                               </w:p>
                             </w:sdtContent>
@@ -501,8 +501,16 @@
           <w:ilvl w:val="0"/>
           <w:numId w:val="1"/>
         </w:numPr>
+        <w:rPr>
+          <w:b/>
+          <w:bCs/>
+        </w:rPr>
       </w:pPr>
       <w:r>
+        <w:rPr>
+          <w:b/>
+          <w:bCs/>
+        </w:rPr>
         <w:lastRenderedPageBreak/>
         <w:t xml:space="preserve">Explicación del Código. </w:t>
       </w:r>
@@ -1816,11 +1824,9 @@
       <w:r>
         <w:t xml:space="preserve">mero es invalido, es decir esta fuera </w:t>
       </w:r>
-      <w:proofErr w:type="gramStart"/>
-      <w:r>
-        <w:t>de los rango</w:t>
-      </w:r>
-      <w:proofErr w:type="gramEnd"/>
+      <w:r>
+        <w:t>de los rangos</w:t>
+      </w:r>
       <w:r>
         <w:t xml:space="preserve">, salta un mensaje, después salta el </w:t>
       </w:r>
@@ -2506,45 +2512,2008 @@
           <w:b/>
           <w:bCs/>
         </w:rPr>
-        <w:t>(multiplicador);</w:t>
-      </w:r>
-      <w:r>
-        <w:rPr>
-          <w:b/>
-          <w:bCs/>
+        <w:t xml:space="preserve">(multiplicador); </w:t>
+      </w:r>
+      <w:r>
+        <w:t>por lo tanto</w:t>
+      </w:r>
+      <w:r>
+        <w:t xml:space="preserve"> el multiplicador pasado a </w:t>
+      </w:r>
+      <w:proofErr w:type="spellStart"/>
+      <w:r>
+        <w:t>String</w:t>
+      </w:r>
+      <w:proofErr w:type="spellEnd"/>
+      <w:r>
+        <w:t xml:space="preserve"> lo nombro como numero1, una vez hecho esto, creo una variable llamada signo, que en condiciones normales (valores positivos) es 1 y cuando el multiplicador es negativo pasa a ser signo = -1, en esta condición se debe de eliminar el símbolo negativo, ya que java no lo tolera y salta un error, para ello ponemos </w:t>
+      </w:r>
+      <w:r>
+        <w:rPr>
+          <w:b/>
+          <w:bCs/>
+        </w:rPr>
+        <w:t>numero1 = numero1.substring (1);</w:t>
+      </w:r>
+      <w:r>
+        <w:rPr>
+          <w:b/>
+          <w:bCs/>
+        </w:rPr>
+        <w:t xml:space="preserve">. </w:t>
+      </w:r>
+      <w:r>
+        <w:t xml:space="preserve">De este modo, cuando el multiplicador es -456, java interpreta que es de 4 caracteres contando el </w:t>
+      </w:r>
+      <w:r>
+        <w:t>menos (</w:t>
+      </w:r>
+      <w:r>
+        <w:t xml:space="preserve">-), si yo escribo la instrucción anterior, elimino el menos que corresponde al primer carácter (1) y pasa a ser de 3 caracteres. </w:t>
+      </w:r>
+    </w:p>
+    <w:p/>
+    <w:p/>
+    <w:p/>
+    <w:p/>
+    <w:p/>
+    <w:p/>
+    <w:p>
+      <w:pPr>
+        <w:pStyle w:val="HTMLconformatoprevio"/>
+        <w:shd w:val="clear" w:color="auto" w:fill="1E1F22"/>
+        <w:rPr>
+          <w:color w:val="BCBEC4"/>
+        </w:rPr>
+      </w:pPr>
+      <w:bookmarkStart w:id="0" w:name="_Hlk211501064"/>
+      <w:proofErr w:type="spellStart"/>
+      <w:r>
+        <w:rPr>
+          <w:color w:val="BCBEC4"/>
+        </w:rPr>
+        <w:lastRenderedPageBreak/>
+        <w:t>String</w:t>
+      </w:r>
+      <w:proofErr w:type="spellEnd"/>
+      <w:r>
+        <w:rPr>
+          <w:color w:val="BCBEC4"/>
+        </w:rPr>
+        <w:t xml:space="preserve"> numero1_1 =numero1.substring(</w:t>
+      </w:r>
+      <w:r>
+        <w:rPr>
+          <w:color w:val="2AACB8"/>
+        </w:rPr>
+        <w:t>0</w:t>
+      </w:r>
+      <w:r>
+        <w:rPr>
+          <w:color w:val="BCBEC4"/>
+        </w:rPr>
+        <w:t>,</w:t>
+      </w:r>
+      <w:r>
+        <w:rPr>
+          <w:color w:val="2AACB8"/>
+        </w:rPr>
+        <w:t>1</w:t>
+      </w:r>
+      <w:r>
+        <w:rPr>
+          <w:color w:val="BCBEC4"/>
+        </w:rPr>
+        <w:t>);</w:t>
+      </w:r>
+      <w:bookmarkEnd w:id="0"/>
+      <w:r>
+        <w:rPr>
+          <w:color w:val="BCBEC4"/>
         </w:rPr>
         <w:t xml:space="preserve"> </w:t>
       </w:r>
       <w:r>
-        <w:t>por lo tanto</w:t>
-      </w:r>
-      <w:r>
-        <w:t xml:space="preserve"> el multiplicador pasado a </w:t>
-      </w:r>
-      <w:proofErr w:type="spellStart"/>
-      <w:r>
+        <w:rPr>
+          <w:color w:val="7A7E85"/>
+        </w:rPr>
+        <w:t xml:space="preserve">// </w:t>
+      </w:r>
+      <w:proofErr w:type="spellStart"/>
+      <w:r>
+        <w:rPr>
+          <w:color w:val="7A7E85"/>
+        </w:rPr>
+        <w:t>despues</w:t>
+      </w:r>
+      <w:proofErr w:type="spellEnd"/>
+      <w:r>
+        <w:rPr>
+          <w:color w:val="7A7E85"/>
+        </w:rPr>
+        <w:t xml:space="preserve"> se coge cada cifra del </w:t>
+      </w:r>
+      <w:proofErr w:type="spellStart"/>
+      <w:r>
+        <w:rPr>
+          <w:color w:val="7A7E85"/>
+        </w:rPr>
+        <w:t>numero</w:t>
+      </w:r>
+      <w:proofErr w:type="spellEnd"/>
+      <w:r>
+        <w:rPr>
+          <w:color w:val="7A7E85"/>
+        </w:rPr>
+        <w:t xml:space="preserve"> en </w:t>
+      </w:r>
+      <w:proofErr w:type="spellStart"/>
+      <w:r>
+        <w:rPr>
+          <w:color w:val="7A7E85"/>
+        </w:rPr>
         <w:t>String</w:t>
       </w:r>
       <w:proofErr w:type="spellEnd"/>
       <w:r>
-        <w:t xml:space="preserve"> lo nombro como numero1, una vez hecho esto, creo una variable llamada signo, que en condiciones normales (valores positivos) es 1 y cuando el multiplicador es negativo pasa a ser signo = -1, en esta condición se debe de eliminar el símbolo negativo, ya que java no lo tolera y salta un error, para ello ponemos </w:t>
-      </w:r>
-      <w:r>
-        <w:rPr>
-          <w:b/>
-          <w:bCs/>
-        </w:rPr>
-        <w:t>numero1 = numero1.substring (1);</w:t>
-      </w:r>
-      <w:r>
-        <w:rPr>
-          <w:b/>
-          <w:bCs/>
-        </w:rPr>
-        <w:t xml:space="preserve">. </w:t>
-      </w:r>
-      <w:r>
-        <w:t xml:space="preserve">De este modo, cuando el multiplicador es -456, java interpreta que es de 4 caracteres contando el menos(-), si yo escribo la instrucción anterior, elimino el menos que corresponde al primer carácter (1) y pasa a ser de 3 caracteres. </w:t>
+        <w:rPr>
+          <w:color w:val="7A7E85"/>
+        </w:rPr>
+        <w:br/>
+      </w:r>
+      <w:proofErr w:type="spellStart"/>
+      <w:r>
+        <w:rPr>
+          <w:color w:val="BCBEC4"/>
+        </w:rPr>
+        <w:t>String</w:t>
+      </w:r>
+      <w:proofErr w:type="spellEnd"/>
+      <w:r>
+        <w:rPr>
+          <w:color w:val="BCBEC4"/>
+        </w:rPr>
+        <w:t xml:space="preserve"> numero1_2=numero1.substring(</w:t>
+      </w:r>
+      <w:r>
+        <w:rPr>
+          <w:color w:val="2AACB8"/>
+        </w:rPr>
+        <w:t>1</w:t>
+      </w:r>
+      <w:r>
+        <w:rPr>
+          <w:color w:val="BCBEC4"/>
+        </w:rPr>
+        <w:t>,</w:t>
+      </w:r>
+      <w:r>
+        <w:rPr>
+          <w:color w:val="2AACB8"/>
+        </w:rPr>
+        <w:t>2</w:t>
+      </w:r>
+      <w:r>
+        <w:rPr>
+          <w:color w:val="BCBEC4"/>
+        </w:rPr>
+        <w:t>);</w:t>
+      </w:r>
+      <w:r>
+        <w:rPr>
+          <w:color w:val="BCBEC4"/>
+        </w:rPr>
+        <w:br/>
+      </w:r>
+      <w:proofErr w:type="spellStart"/>
+      <w:r>
+        <w:rPr>
+          <w:color w:val="BCBEC4"/>
+        </w:rPr>
+        <w:t>String</w:t>
+      </w:r>
+      <w:proofErr w:type="spellEnd"/>
+      <w:r>
+        <w:rPr>
+          <w:color w:val="BCBEC4"/>
+        </w:rPr>
+        <w:t xml:space="preserve"> numero1_3=numero1.substring(</w:t>
+      </w:r>
+      <w:r>
+        <w:rPr>
+          <w:color w:val="2AACB8"/>
+        </w:rPr>
+        <w:t>2</w:t>
+      </w:r>
+      <w:r>
+        <w:rPr>
+          <w:color w:val="BCBEC4"/>
+        </w:rPr>
+        <w:t>,</w:t>
+      </w:r>
+      <w:r>
+        <w:rPr>
+          <w:color w:val="2AACB8"/>
+        </w:rPr>
+        <w:t>3</w:t>
+      </w:r>
+      <w:r>
+        <w:rPr>
+          <w:color w:val="BCBEC4"/>
+        </w:rPr>
+        <w:t>);</w:t>
+      </w:r>
+      <w:r>
+        <w:rPr>
+          <w:color w:val="BCBEC4"/>
+        </w:rPr>
+        <w:br/>
+      </w:r>
+      <w:proofErr w:type="spellStart"/>
+      <w:r>
+        <w:rPr>
+          <w:color w:val="CF8E6D"/>
+        </w:rPr>
+        <w:t>int</w:t>
+      </w:r>
+      <w:proofErr w:type="spellEnd"/>
+      <w:r>
+        <w:rPr>
+          <w:color w:val="CF8E6D"/>
+        </w:rPr>
+        <w:t xml:space="preserve"> </w:t>
+      </w:r>
+      <w:r>
+        <w:rPr>
+          <w:color w:val="BCBEC4"/>
+        </w:rPr>
+        <w:t xml:space="preserve">num_1 = </w:t>
+      </w:r>
+      <w:proofErr w:type="spellStart"/>
+      <w:r>
+        <w:rPr>
+          <w:color w:val="BCBEC4"/>
+        </w:rPr>
+        <w:t>Integer.</w:t>
+      </w:r>
+      <w:r>
+        <w:rPr>
+          <w:i/>
+          <w:iCs/>
+          <w:color w:val="BCBEC4"/>
+        </w:rPr>
+        <w:t>parseInt</w:t>
+      </w:r>
+      <w:proofErr w:type="spellEnd"/>
+      <w:r>
+        <w:rPr>
+          <w:color w:val="BCBEC4"/>
+        </w:rPr>
+        <w:t xml:space="preserve">(numero1_1); </w:t>
+      </w:r>
+      <w:r>
+        <w:rPr>
+          <w:color w:val="7A7E85"/>
+        </w:rPr>
+        <w:t xml:space="preserve">// el </w:t>
+      </w:r>
+      <w:proofErr w:type="spellStart"/>
+      <w:r>
+        <w:rPr>
+          <w:color w:val="7A7E85"/>
+        </w:rPr>
+        <w:t>numero</w:t>
+      </w:r>
+      <w:proofErr w:type="spellEnd"/>
+      <w:r>
+        <w:rPr>
+          <w:color w:val="7A7E85"/>
+        </w:rPr>
+        <w:t xml:space="preserve"> se convierte de </w:t>
+      </w:r>
+      <w:proofErr w:type="spellStart"/>
+      <w:r>
+        <w:rPr>
+          <w:color w:val="7A7E85"/>
+        </w:rPr>
+        <w:t>string</w:t>
+      </w:r>
+      <w:proofErr w:type="spellEnd"/>
+      <w:r>
+        <w:rPr>
+          <w:color w:val="7A7E85"/>
+        </w:rPr>
+        <w:t xml:space="preserve"> a </w:t>
+      </w:r>
+      <w:proofErr w:type="spellStart"/>
+      <w:r>
+        <w:rPr>
+          <w:color w:val="7A7E85"/>
+        </w:rPr>
+        <w:t>int</w:t>
+      </w:r>
+      <w:proofErr w:type="spellEnd"/>
+      <w:r>
+        <w:rPr>
+          <w:color w:val="7A7E85"/>
+        </w:rPr>
+        <w:br/>
+      </w:r>
+      <w:proofErr w:type="spellStart"/>
+      <w:r>
+        <w:rPr>
+          <w:color w:val="CF8E6D"/>
+        </w:rPr>
+        <w:t>int</w:t>
+      </w:r>
+      <w:proofErr w:type="spellEnd"/>
+      <w:r>
+        <w:rPr>
+          <w:color w:val="CF8E6D"/>
+        </w:rPr>
+        <w:t xml:space="preserve"> </w:t>
+      </w:r>
+      <w:r>
+        <w:rPr>
+          <w:color w:val="BCBEC4"/>
+        </w:rPr>
+        <w:t xml:space="preserve">num_2 = </w:t>
+      </w:r>
+      <w:proofErr w:type="spellStart"/>
+      <w:r>
+        <w:rPr>
+          <w:color w:val="BCBEC4"/>
+        </w:rPr>
+        <w:t>Integer.</w:t>
+      </w:r>
+      <w:r>
+        <w:rPr>
+          <w:i/>
+          <w:iCs/>
+          <w:color w:val="BCBEC4"/>
+        </w:rPr>
+        <w:t>parseInt</w:t>
+      </w:r>
+      <w:proofErr w:type="spellEnd"/>
+      <w:r>
+        <w:rPr>
+          <w:color w:val="BCBEC4"/>
+        </w:rPr>
+        <w:t>(numero1_2);</w:t>
+      </w:r>
+      <w:r>
+        <w:rPr>
+          <w:color w:val="BCBEC4"/>
+        </w:rPr>
+        <w:br/>
+      </w:r>
+      <w:proofErr w:type="spellStart"/>
+      <w:r>
+        <w:rPr>
+          <w:color w:val="CF8E6D"/>
+        </w:rPr>
+        <w:t>int</w:t>
+      </w:r>
+      <w:proofErr w:type="spellEnd"/>
+      <w:r>
+        <w:rPr>
+          <w:color w:val="CF8E6D"/>
+        </w:rPr>
+        <w:t xml:space="preserve"> </w:t>
+      </w:r>
+      <w:r>
+        <w:rPr>
+          <w:color w:val="BCBEC4"/>
+        </w:rPr>
+        <w:t xml:space="preserve">num_3 = </w:t>
+      </w:r>
+      <w:proofErr w:type="spellStart"/>
+      <w:r>
+        <w:rPr>
+          <w:color w:val="BCBEC4"/>
+        </w:rPr>
+        <w:t>Integer.</w:t>
+      </w:r>
+      <w:r>
+        <w:rPr>
+          <w:i/>
+          <w:iCs/>
+          <w:color w:val="BCBEC4"/>
+        </w:rPr>
+        <w:t>parseInt</w:t>
+      </w:r>
+      <w:proofErr w:type="spellEnd"/>
+      <w:r>
+        <w:rPr>
+          <w:color w:val="BCBEC4"/>
+        </w:rPr>
+        <w:t>(numero1_3);</w:t>
+      </w:r>
+      <w:r>
+        <w:rPr>
+          <w:color w:val="BCBEC4"/>
+        </w:rPr>
+        <w:br/>
+      </w:r>
+      <w:r>
+        <w:rPr>
+          <w:color w:val="7A7E85"/>
+        </w:rPr>
+        <w:t xml:space="preserve">//multiplico el ultimo </w:t>
+      </w:r>
+      <w:proofErr w:type="spellStart"/>
+      <w:r>
+        <w:rPr>
+          <w:color w:val="7A7E85"/>
+        </w:rPr>
+        <w:t>numero</w:t>
+      </w:r>
+      <w:proofErr w:type="spellEnd"/>
+      <w:r>
+        <w:rPr>
+          <w:color w:val="7A7E85"/>
+        </w:rPr>
+        <w:t xml:space="preserve"> del multiplicador por el </w:t>
+      </w:r>
+      <w:proofErr w:type="spellStart"/>
+      <w:r>
+        <w:rPr>
+          <w:color w:val="7A7E85"/>
+        </w:rPr>
+        <w:t>numero</w:t>
+      </w:r>
+      <w:proofErr w:type="spellEnd"/>
+      <w:r>
+        <w:rPr>
+          <w:color w:val="7A7E85"/>
+        </w:rPr>
+        <w:t xml:space="preserve"> del multiplicando</w:t>
+      </w:r>
+      <w:r>
+        <w:rPr>
+          <w:color w:val="7A7E85"/>
+        </w:rPr>
+        <w:br/>
+      </w:r>
+      <w:proofErr w:type="spellStart"/>
+      <w:r>
+        <w:rPr>
+          <w:color w:val="CF8E6D"/>
+        </w:rPr>
+        <w:t>int</w:t>
+      </w:r>
+      <w:proofErr w:type="spellEnd"/>
+      <w:r>
+        <w:rPr>
+          <w:color w:val="CF8E6D"/>
+        </w:rPr>
+        <w:t xml:space="preserve"> </w:t>
+      </w:r>
+      <w:r>
+        <w:rPr>
+          <w:color w:val="BCBEC4"/>
+        </w:rPr>
+        <w:t>resultado1 = num_3 * multiplicando *signo;</w:t>
+      </w:r>
+      <w:r>
+        <w:rPr>
+          <w:color w:val="BCBEC4"/>
+        </w:rPr>
+        <w:br/>
+      </w:r>
+      <w:r>
+        <w:rPr>
+          <w:color w:val="BCBEC4"/>
+        </w:rPr>
+        <w:br/>
+      </w:r>
+      <w:r>
+        <w:rPr>
+          <w:color w:val="7A7E85"/>
+        </w:rPr>
+        <w:t xml:space="preserve">// multiplicando el </w:t>
+      </w:r>
+      <w:proofErr w:type="spellStart"/>
+      <w:r>
+        <w:rPr>
+          <w:color w:val="7A7E85"/>
+        </w:rPr>
+        <w:t>penultimo</w:t>
+      </w:r>
+      <w:proofErr w:type="spellEnd"/>
+      <w:r>
+        <w:rPr>
+          <w:color w:val="7A7E85"/>
+        </w:rPr>
+        <w:t xml:space="preserve"> </w:t>
+      </w:r>
+      <w:proofErr w:type="spellStart"/>
+      <w:r>
+        <w:rPr>
+          <w:color w:val="7A7E85"/>
+        </w:rPr>
+        <w:t>numero</w:t>
+      </w:r>
+      <w:proofErr w:type="spellEnd"/>
+      <w:r>
+        <w:rPr>
+          <w:color w:val="7A7E85"/>
+        </w:rPr>
+        <w:t xml:space="preserve"> por el </w:t>
+      </w:r>
+      <w:proofErr w:type="spellStart"/>
+      <w:r>
+        <w:rPr>
+          <w:color w:val="7A7E85"/>
+        </w:rPr>
+        <w:t>numero</w:t>
+      </w:r>
+      <w:proofErr w:type="spellEnd"/>
+      <w:r>
+        <w:rPr>
+          <w:color w:val="7A7E85"/>
+        </w:rPr>
+        <w:t xml:space="preserve"> del multiplicando</w:t>
+      </w:r>
+      <w:r>
+        <w:rPr>
+          <w:color w:val="7A7E85"/>
+        </w:rPr>
+        <w:br/>
+      </w:r>
+      <w:proofErr w:type="spellStart"/>
+      <w:r>
+        <w:rPr>
+          <w:color w:val="CF8E6D"/>
+        </w:rPr>
+        <w:t>int</w:t>
+      </w:r>
+      <w:proofErr w:type="spellEnd"/>
+      <w:r>
+        <w:rPr>
+          <w:color w:val="CF8E6D"/>
+        </w:rPr>
+        <w:t xml:space="preserve"> </w:t>
+      </w:r>
+      <w:r>
+        <w:rPr>
+          <w:color w:val="BCBEC4"/>
+        </w:rPr>
+        <w:t>resultado2_1 = num_2 * multiplicando* signo;</w:t>
+      </w:r>
+      <w:r>
+        <w:rPr>
+          <w:color w:val="BCBEC4"/>
+        </w:rPr>
+        <w:br/>
+      </w:r>
+      <w:r>
+        <w:rPr>
+          <w:color w:val="BCBEC4"/>
+        </w:rPr>
+        <w:br/>
+      </w:r>
+      <w:r>
+        <w:rPr>
+          <w:color w:val="7A7E85"/>
+        </w:rPr>
+        <w:t xml:space="preserve">// multiplicando el primer </w:t>
+      </w:r>
+      <w:proofErr w:type="spellStart"/>
+      <w:r>
+        <w:rPr>
+          <w:color w:val="7A7E85"/>
+        </w:rPr>
+        <w:t>numero</w:t>
+      </w:r>
+      <w:proofErr w:type="spellEnd"/>
+      <w:r>
+        <w:rPr>
+          <w:color w:val="7A7E85"/>
+        </w:rPr>
+        <w:t xml:space="preserve"> por el multiplicando</w:t>
+      </w:r>
+      <w:r>
+        <w:rPr>
+          <w:color w:val="7A7E85"/>
+        </w:rPr>
+        <w:br/>
+      </w:r>
+      <w:proofErr w:type="spellStart"/>
+      <w:r>
+        <w:rPr>
+          <w:color w:val="CF8E6D"/>
+        </w:rPr>
+        <w:t>int</w:t>
+      </w:r>
+      <w:proofErr w:type="spellEnd"/>
+      <w:r>
+        <w:rPr>
+          <w:color w:val="CF8E6D"/>
+        </w:rPr>
+        <w:t xml:space="preserve"> </w:t>
+      </w:r>
+      <w:r>
+        <w:rPr>
+          <w:color w:val="BCBEC4"/>
+        </w:rPr>
+        <w:t>resultado3_1 = num_1 * multiplicando* signo;</w:t>
+      </w:r>
+    </w:p>
+    <w:p/>
+    <w:p>
+      <w:r>
+        <w:t xml:space="preserve">En este bloque se crean variables de tipo </w:t>
+      </w:r>
+      <w:proofErr w:type="spellStart"/>
+      <w:r>
+        <w:t>string</w:t>
+      </w:r>
+      <w:proofErr w:type="spellEnd"/>
+      <w:r>
+        <w:t xml:space="preserve"> donde cogemos cada uno de los números, por </w:t>
+      </w:r>
+      <w:r>
+        <w:t>ejemplo,</w:t>
+      </w:r>
+      <w:r>
+        <w:t xml:space="preserve"> si introdu</w:t>
+      </w:r>
+      <w:r>
+        <w:t>zco</w:t>
+      </w:r>
+      <w:r>
+        <w:t xml:space="preserve"> el </w:t>
+      </w:r>
+      <w:r>
+        <w:t>número</w:t>
+      </w:r>
+      <w:r>
+        <w:t xml:space="preserve"> 456, en el </w:t>
+      </w:r>
+      <w:proofErr w:type="spellStart"/>
+      <w:r>
+        <w:t>String</w:t>
+      </w:r>
+      <w:proofErr w:type="spellEnd"/>
+      <w:r>
+        <w:t xml:space="preserve"> numero1_1 =numero1.substring(0,1);</w:t>
+      </w:r>
+      <w:r>
+        <w:t xml:space="preserve"> se cogería el número 4 y así sucesivamente con los demás números, hecho esto, se pasa cada numero a tipo de variable </w:t>
+      </w:r>
+      <w:proofErr w:type="spellStart"/>
+      <w:r>
+        <w:t>int</w:t>
+      </w:r>
+      <w:proofErr w:type="spellEnd"/>
+      <w:r>
+        <w:t xml:space="preserve">, para el número que he puesto de ejemplo sería </w:t>
+      </w:r>
+      <w:proofErr w:type="spellStart"/>
+      <w:r>
+        <w:t>int</w:t>
+      </w:r>
+      <w:proofErr w:type="spellEnd"/>
+      <w:r>
+        <w:t xml:space="preserve"> num_1 = </w:t>
+      </w:r>
+      <w:proofErr w:type="spellStart"/>
+      <w:r>
+        <w:t>Integer.parseInt</w:t>
+      </w:r>
+      <w:proofErr w:type="spellEnd"/>
+      <w:r>
+        <w:t xml:space="preserve">(numero1_1); </w:t>
+      </w:r>
+      <w:r>
+        <w:t xml:space="preserve">y así habría que hacerlo con las demás cifras para poder multiplicarlas por el multiplicando. </w:t>
+      </w:r>
+    </w:p>
+    <w:p>
+      <w:r>
+        <w:t xml:space="preserve">Se pasa a multiplicar cada cifra por el multiplicando, se crea tres variables donde se multiplica el numero del multiplicando por la cifra del multiplicador y el signo, este signo es positivo o negativo según la condición anteriormente puesta de </w:t>
+      </w:r>
+      <w:proofErr w:type="spellStart"/>
+      <w:r>
+        <w:t>if</w:t>
+      </w:r>
+      <w:proofErr w:type="spellEnd"/>
+      <w:r>
+        <w:t xml:space="preserve"> (multiplicador&lt;0); </w:t>
+      </w:r>
+    </w:p>
+    <w:p/>
+    <w:p>
+      <w:pPr>
+        <w:pStyle w:val="HTMLconformatoprevio"/>
+        <w:shd w:val="clear" w:color="auto" w:fill="1E1F22"/>
+        <w:rPr>
+          <w:color w:val="BCBEC4"/>
+        </w:rPr>
+      </w:pPr>
+      <w:r>
+        <w:rPr>
+          <w:color w:val="BCBEC4"/>
+        </w:rPr>
+        <w:br/>
+        <w:t xml:space="preserve">        </w:t>
+      </w:r>
+      <w:r>
+        <w:rPr>
+          <w:color w:val="7A7E85"/>
+        </w:rPr>
+        <w:t xml:space="preserve">// multiplico el </w:t>
+      </w:r>
+      <w:proofErr w:type="spellStart"/>
+      <w:r>
+        <w:rPr>
+          <w:color w:val="7A7E85"/>
+        </w:rPr>
+        <w:t>penultimo</w:t>
+      </w:r>
+      <w:proofErr w:type="spellEnd"/>
+      <w:r>
+        <w:rPr>
+          <w:color w:val="7A7E85"/>
+        </w:rPr>
+        <w:t xml:space="preserve"> </w:t>
+      </w:r>
+      <w:proofErr w:type="spellStart"/>
+      <w:r>
+        <w:rPr>
+          <w:color w:val="7A7E85"/>
+        </w:rPr>
+        <w:t>numero</w:t>
+      </w:r>
+      <w:proofErr w:type="spellEnd"/>
+      <w:r>
+        <w:rPr>
+          <w:color w:val="7A7E85"/>
+        </w:rPr>
+        <w:t xml:space="preserve"> del </w:t>
+      </w:r>
+      <w:proofErr w:type="spellStart"/>
+      <w:r>
+        <w:rPr>
+          <w:color w:val="7A7E85"/>
+        </w:rPr>
+        <w:t>multiplciador</w:t>
+      </w:r>
+      <w:proofErr w:type="spellEnd"/>
+      <w:r>
+        <w:rPr>
+          <w:color w:val="7A7E85"/>
+        </w:rPr>
+        <w:t xml:space="preserve"> por el </w:t>
+      </w:r>
+      <w:proofErr w:type="spellStart"/>
+      <w:r>
+        <w:rPr>
+          <w:color w:val="7A7E85"/>
+        </w:rPr>
+        <w:t>numero</w:t>
+      </w:r>
+      <w:proofErr w:type="spellEnd"/>
+      <w:r>
+        <w:rPr>
+          <w:color w:val="7A7E85"/>
+        </w:rPr>
+        <w:t xml:space="preserve"> del multiplicando</w:t>
+      </w:r>
+      <w:r>
+        <w:rPr>
+          <w:color w:val="7A7E85"/>
+        </w:rPr>
+        <w:br/>
+      </w:r>
+      <w:r>
+        <w:rPr>
+          <w:color w:val="7A7E85"/>
+        </w:rPr>
+        <w:br/>
+      </w:r>
+      <w:r>
+        <w:rPr>
+          <w:color w:val="7A7E85"/>
+        </w:rPr>
+        <w:br/>
+        <w:t xml:space="preserve">        </w:t>
+      </w:r>
+      <w:proofErr w:type="spellStart"/>
+      <w:r>
+        <w:rPr>
+          <w:color w:val="BCBEC4"/>
+        </w:rPr>
+        <w:t>System.</w:t>
+      </w:r>
+      <w:r>
+        <w:rPr>
+          <w:i/>
+          <w:iCs/>
+          <w:color w:val="C77DBB"/>
+        </w:rPr>
+        <w:t>out</w:t>
+      </w:r>
+      <w:r>
+        <w:rPr>
+          <w:color w:val="BCBEC4"/>
+        </w:rPr>
+        <w:t>.println</w:t>
+      </w:r>
+      <w:proofErr w:type="spellEnd"/>
+      <w:r>
+        <w:rPr>
+          <w:color w:val="BCBEC4"/>
+        </w:rPr>
+        <w:t>(</w:t>
+      </w:r>
+      <w:r>
+        <w:rPr>
+          <w:color w:val="6AAB73"/>
+        </w:rPr>
+        <w:t>"                    "</w:t>
+      </w:r>
+      <w:r>
+        <w:rPr>
+          <w:color w:val="BCBEC4"/>
+        </w:rPr>
+        <w:t>+resultado1);</w:t>
+      </w:r>
+      <w:r>
+        <w:rPr>
+          <w:color w:val="BCBEC4"/>
+        </w:rPr>
+        <w:br/>
+        <w:t xml:space="preserve">        </w:t>
+      </w:r>
+      <w:proofErr w:type="spellStart"/>
+      <w:r>
+        <w:rPr>
+          <w:color w:val="BCBEC4"/>
+        </w:rPr>
+        <w:t>System.</w:t>
+      </w:r>
+      <w:r>
+        <w:rPr>
+          <w:i/>
+          <w:iCs/>
+          <w:color w:val="C77DBB"/>
+        </w:rPr>
+        <w:t>out</w:t>
+      </w:r>
+      <w:r>
+        <w:rPr>
+          <w:color w:val="BCBEC4"/>
+        </w:rPr>
+        <w:t>.println</w:t>
+      </w:r>
+      <w:proofErr w:type="spellEnd"/>
+      <w:r>
+        <w:rPr>
+          <w:color w:val="BCBEC4"/>
+        </w:rPr>
+        <w:t>(</w:t>
+      </w:r>
+      <w:r>
+        <w:rPr>
+          <w:color w:val="6AAB73"/>
+        </w:rPr>
+        <w:t>"                   "</w:t>
+      </w:r>
+      <w:r>
+        <w:rPr>
+          <w:color w:val="BCBEC4"/>
+        </w:rPr>
+        <w:t>+resultado2_1+</w:t>
+      </w:r>
+      <w:r>
+        <w:rPr>
+          <w:color w:val="6AAB73"/>
+        </w:rPr>
+        <w:t>"x"</w:t>
+      </w:r>
+      <w:r>
+        <w:rPr>
+          <w:color w:val="BCBEC4"/>
+        </w:rPr>
+        <w:t>);</w:t>
+      </w:r>
+      <w:r>
+        <w:rPr>
+          <w:color w:val="BCBEC4"/>
+        </w:rPr>
+        <w:br/>
+        <w:t xml:space="preserve">        </w:t>
+      </w:r>
+      <w:proofErr w:type="spellStart"/>
+      <w:r>
+        <w:rPr>
+          <w:color w:val="BCBEC4"/>
+        </w:rPr>
+        <w:t>System.</w:t>
+      </w:r>
+      <w:r>
+        <w:rPr>
+          <w:i/>
+          <w:iCs/>
+          <w:color w:val="C77DBB"/>
+        </w:rPr>
+        <w:t>out</w:t>
+      </w:r>
+      <w:r>
+        <w:rPr>
+          <w:color w:val="BCBEC4"/>
+        </w:rPr>
+        <w:t>.println</w:t>
+      </w:r>
+      <w:proofErr w:type="spellEnd"/>
+      <w:r>
+        <w:rPr>
+          <w:color w:val="BCBEC4"/>
+        </w:rPr>
+        <w:t>(</w:t>
+      </w:r>
+      <w:r>
+        <w:rPr>
+          <w:color w:val="6AAB73"/>
+        </w:rPr>
+        <w:t>"                  "</w:t>
+      </w:r>
+      <w:r>
+        <w:rPr>
+          <w:color w:val="BCBEC4"/>
+        </w:rPr>
+        <w:t>+resultado3_1+</w:t>
+      </w:r>
+      <w:r>
+        <w:rPr>
+          <w:color w:val="6AAB73"/>
+        </w:rPr>
+        <w:t>"xx"</w:t>
+      </w:r>
+      <w:r>
+        <w:rPr>
+          <w:color w:val="BCBEC4"/>
+        </w:rPr>
+        <w:t>);</w:t>
+      </w:r>
+      <w:r>
+        <w:rPr>
+          <w:color w:val="BCBEC4"/>
+        </w:rPr>
+        <w:br/>
+      </w:r>
+      <w:r>
+        <w:rPr>
+          <w:color w:val="BCBEC4"/>
+        </w:rPr>
+        <w:br/>
+        <w:t xml:space="preserve">        </w:t>
+      </w:r>
+      <w:proofErr w:type="spellStart"/>
+      <w:r>
+        <w:rPr>
+          <w:color w:val="BCBEC4"/>
+        </w:rPr>
+        <w:t>System.</w:t>
+      </w:r>
+      <w:r>
+        <w:rPr>
+          <w:i/>
+          <w:iCs/>
+          <w:color w:val="C77DBB"/>
+        </w:rPr>
+        <w:t>out</w:t>
+      </w:r>
+      <w:r>
+        <w:rPr>
+          <w:color w:val="BCBEC4"/>
+        </w:rPr>
+        <w:t>.println</w:t>
+      </w:r>
+      <w:proofErr w:type="spellEnd"/>
+      <w:r>
+        <w:rPr>
+          <w:color w:val="BCBEC4"/>
+        </w:rPr>
+        <w:t>(</w:t>
+      </w:r>
+      <w:r>
+        <w:rPr>
+          <w:color w:val="6AAB73"/>
+        </w:rPr>
+        <w:t>"-------------------------------------------------------------------"</w:t>
+      </w:r>
+      <w:r>
+        <w:rPr>
+          <w:color w:val="BCBEC4"/>
+        </w:rPr>
+        <w:t>);</w:t>
+      </w:r>
+      <w:r>
+        <w:rPr>
+          <w:color w:val="BCBEC4"/>
+        </w:rPr>
+        <w:br/>
+      </w:r>
+      <w:r>
+        <w:rPr>
+          <w:color w:val="BCBEC4"/>
+        </w:rPr>
+        <w:br/>
+      </w:r>
+      <w:r>
+        <w:rPr>
+          <w:color w:val="BCBEC4"/>
+        </w:rPr>
+        <w:br/>
+        <w:t xml:space="preserve">        </w:t>
+      </w:r>
+      <w:proofErr w:type="spellStart"/>
+      <w:r>
+        <w:rPr>
+          <w:color w:val="BCBEC4"/>
+        </w:rPr>
+        <w:t>System.</w:t>
+      </w:r>
+      <w:r>
+        <w:rPr>
+          <w:i/>
+          <w:iCs/>
+          <w:color w:val="C77DBB"/>
+        </w:rPr>
+        <w:t>out</w:t>
+      </w:r>
+      <w:r>
+        <w:rPr>
+          <w:color w:val="BCBEC4"/>
+        </w:rPr>
+        <w:t>.println</w:t>
+      </w:r>
+      <w:proofErr w:type="spellEnd"/>
+      <w:r>
+        <w:rPr>
+          <w:color w:val="BCBEC4"/>
+        </w:rPr>
+        <w:t>(</w:t>
+      </w:r>
+      <w:r>
+        <w:rPr>
+          <w:color w:val="6AAB73"/>
+        </w:rPr>
+        <w:t>"                  "</w:t>
+      </w:r>
+      <w:r>
+        <w:rPr>
+          <w:color w:val="BCBEC4"/>
+        </w:rPr>
+        <w:t>+resultado);</w:t>
+      </w:r>
+      <w:r>
+        <w:rPr>
+          <w:color w:val="BCBEC4"/>
+        </w:rPr>
+        <w:br/>
+      </w:r>
+      <w:r>
+        <w:rPr>
+          <w:color w:val="BCBEC4"/>
+        </w:rPr>
+        <w:br/>
+        <w:t xml:space="preserve">  </w:t>
+      </w:r>
+      <w:proofErr w:type="gramStart"/>
+      <w:r>
+        <w:rPr>
+          <w:color w:val="BCBEC4"/>
+        </w:rPr>
+        <w:t xml:space="preserve">  }</w:t>
+      </w:r>
+      <w:proofErr w:type="gramEnd"/>
+      <w:r>
+        <w:rPr>
+          <w:color w:val="BCBEC4"/>
+        </w:rPr>
+        <w:br/>
+        <w:t>}</w:t>
+      </w:r>
+    </w:p>
+    <w:p/>
+    <w:p>
+      <w:r>
+        <w:t xml:space="preserve">Por último, se muestra los resultados de las multiplicaciones y el resultado total.  </w:t>
+      </w:r>
+    </w:p>
+    <w:p>
+      <w:pPr>
+        <w:pStyle w:val="Prrafodelista"/>
+        <w:numPr>
+          <w:ilvl w:val="0"/>
+          <w:numId w:val="1"/>
+        </w:numPr>
+        <w:rPr>
+          <w:b/>
+          <w:bCs/>
+        </w:rPr>
+      </w:pPr>
+      <w:r>
+        <w:rPr>
+          <w:b/>
+          <w:bCs/>
+        </w:rPr>
+        <w:lastRenderedPageBreak/>
+        <w:t xml:space="preserve">Pruebas de ejecución </w:t>
+      </w:r>
+    </w:p>
+    <w:p>
+      <w:pPr>
+        <w:rPr>
+          <w:b/>
+          <w:bCs/>
+        </w:rPr>
+      </w:pPr>
+      <w:r>
+        <w:rPr>
+          <w:b/>
+          <w:bCs/>
+        </w:rPr>
+        <w:drawing>
+          <wp:inline distT="0" distB="0" distL="0" distR="0" wp14:anchorId="568AAFD4" wp14:editId="451F5E61">
+            <wp:extent cx="5400040" cy="3779520"/>
+            <wp:effectExtent l="0" t="0" r="0" b="0"/>
+            <wp:docPr id="286872530" name="Imagen 1" descr="Texto&#10;&#10;El contenido generado por IA puede ser incorrecto."/>
+            <wp:cNvGraphicFramePr>
+              <a:graphicFrameLocks xmlns:a="http://schemas.openxmlformats.org/drawingml/2006/main" noChangeAspect="1"/>
+            </wp:cNvGraphicFramePr>
+            <a:graphic xmlns:a="http://schemas.openxmlformats.org/drawingml/2006/main">
+              <a:graphicData uri="http://schemas.openxmlformats.org/drawingml/2006/picture">
+                <pic:pic xmlns:pic="http://schemas.openxmlformats.org/drawingml/2006/picture">
+                  <pic:nvPicPr>
+                    <pic:cNvPr id="286872530" name="Imagen 1" descr="Texto&#10;&#10;El contenido generado por IA puede ser incorrecto."/>
+                    <pic:cNvPicPr/>
+                  </pic:nvPicPr>
+                  <pic:blipFill>
+                    <a:blip r:embed="rId6"/>
+                    <a:stretch>
+                      <a:fillRect/>
+                    </a:stretch>
+                  </pic:blipFill>
+                  <pic:spPr>
+                    <a:xfrm>
+                      <a:off x="0" y="0"/>
+                      <a:ext cx="5400040" cy="3779520"/>
+                    </a:xfrm>
+                    <a:prstGeom prst="rect">
+                      <a:avLst/>
+                    </a:prstGeom>
+                  </pic:spPr>
+                </pic:pic>
+              </a:graphicData>
+            </a:graphic>
+          </wp:inline>
+        </w:drawing>
+      </w:r>
+    </w:p>
+    <w:p>
+      <w:pPr>
+        <w:rPr>
+          <w:b/>
+          <w:bCs/>
+        </w:rPr>
+      </w:pPr>
+      <w:r>
+        <w:rPr>
+          <w:b/>
+          <w:bCs/>
+        </w:rPr>
+        <w:t xml:space="preserve">Multiplicación con multiplicando negativo. </w:t>
+      </w:r>
+    </w:p>
+    <w:p>
+      <w:r>
+        <w:drawing>
+          <wp:inline distT="0" distB="0" distL="0" distR="0" wp14:anchorId="5087195A" wp14:editId="72ED962C">
+            <wp:extent cx="5400040" cy="3851910"/>
+            <wp:effectExtent l="0" t="0" r="0" b="0"/>
+            <wp:docPr id="119163834" name="Imagen 1" descr="Texto&#10;&#10;El contenido generado por IA puede ser incorrecto."/>
+            <wp:cNvGraphicFramePr>
+              <a:graphicFrameLocks xmlns:a="http://schemas.openxmlformats.org/drawingml/2006/main" noChangeAspect="1"/>
+            </wp:cNvGraphicFramePr>
+            <a:graphic xmlns:a="http://schemas.openxmlformats.org/drawingml/2006/main">
+              <a:graphicData uri="http://schemas.openxmlformats.org/drawingml/2006/picture">
+                <pic:pic xmlns:pic="http://schemas.openxmlformats.org/drawingml/2006/picture">
+                  <pic:nvPicPr>
+                    <pic:cNvPr id="119163834" name="Imagen 1" descr="Texto&#10;&#10;El contenido generado por IA puede ser incorrecto."/>
+                    <pic:cNvPicPr/>
+                  </pic:nvPicPr>
+                  <pic:blipFill>
+                    <a:blip r:embed="rId7"/>
+                    <a:stretch>
+                      <a:fillRect/>
+                    </a:stretch>
+                  </pic:blipFill>
+                  <pic:spPr>
+                    <a:xfrm>
+                      <a:off x="0" y="0"/>
+                      <a:ext cx="5400040" cy="3851910"/>
+                    </a:xfrm>
+                    <a:prstGeom prst="rect">
+                      <a:avLst/>
+                    </a:prstGeom>
+                  </pic:spPr>
+                </pic:pic>
+              </a:graphicData>
+            </a:graphic>
+          </wp:inline>
+        </w:drawing>
+      </w:r>
+    </w:p>
+    <w:p/>
+    <w:p>
+      <w:pPr>
+        <w:rPr>
+          <w:b/>
+          <w:bCs/>
+        </w:rPr>
+      </w:pPr>
+      <w:r>
+        <w:rPr>
+          <w:b/>
+          <w:bCs/>
+        </w:rPr>
+        <w:lastRenderedPageBreak/>
+        <w:t xml:space="preserve">Multiplicación con multiplicador en negativo. </w:t>
+      </w:r>
+    </w:p>
+    <w:p>
+      <w:r>
+        <w:drawing>
+          <wp:inline distT="0" distB="0" distL="0" distR="0" wp14:anchorId="38DF0A6F" wp14:editId="23A696C7">
+            <wp:extent cx="5400040" cy="3924935"/>
+            <wp:effectExtent l="0" t="0" r="0" b="0"/>
+            <wp:docPr id="994780641" name="Imagen 1" descr="Texto&#10;&#10;El contenido generado por IA puede ser incorrecto."/>
+            <wp:cNvGraphicFramePr>
+              <a:graphicFrameLocks xmlns:a="http://schemas.openxmlformats.org/drawingml/2006/main" noChangeAspect="1"/>
+            </wp:cNvGraphicFramePr>
+            <a:graphic xmlns:a="http://schemas.openxmlformats.org/drawingml/2006/main">
+              <a:graphicData uri="http://schemas.openxmlformats.org/drawingml/2006/picture">
+                <pic:pic xmlns:pic="http://schemas.openxmlformats.org/drawingml/2006/picture">
+                  <pic:nvPicPr>
+                    <pic:cNvPr id="994780641" name="Imagen 1" descr="Texto&#10;&#10;El contenido generado por IA puede ser incorrecto."/>
+                    <pic:cNvPicPr/>
+                  </pic:nvPicPr>
+                  <pic:blipFill>
+                    <a:blip r:embed="rId8"/>
+                    <a:stretch>
+                      <a:fillRect/>
+                    </a:stretch>
+                  </pic:blipFill>
+                  <pic:spPr>
+                    <a:xfrm>
+                      <a:off x="0" y="0"/>
+                      <a:ext cx="5400040" cy="3924935"/>
+                    </a:xfrm>
+                    <a:prstGeom prst="rect">
+                      <a:avLst/>
+                    </a:prstGeom>
+                  </pic:spPr>
+                </pic:pic>
+              </a:graphicData>
+            </a:graphic>
+          </wp:inline>
+        </w:drawing>
+      </w:r>
+    </w:p>
+    <w:p>
+      <w:pPr>
+        <w:rPr>
+          <w:b/>
+          <w:bCs/>
+        </w:rPr>
+      </w:pPr>
+      <w:r>
+        <w:rPr>
+          <w:b/>
+          <w:bCs/>
+        </w:rPr>
+        <w:t xml:space="preserve">Multiplicador y multiplicando en negativo. </w:t>
+      </w:r>
+    </w:p>
+    <w:p>
+      <w:pPr>
+        <w:rPr>
+          <w:b/>
+          <w:bCs/>
+        </w:rPr>
+      </w:pPr>
+      <w:r>
+        <w:rPr>
+          <w:b/>
+          <w:bCs/>
+        </w:rPr>
+        <w:drawing>
+          <wp:inline distT="0" distB="0" distL="0" distR="0" wp14:anchorId="4C54396C" wp14:editId="348B0610">
+            <wp:extent cx="5400040" cy="3889375"/>
+            <wp:effectExtent l="0" t="0" r="0" b="0"/>
+            <wp:docPr id="1671642432" name="Imagen 1" descr="Texto&#10;&#10;El contenido generado por IA puede ser incorrecto."/>
+            <wp:cNvGraphicFramePr>
+              <a:graphicFrameLocks xmlns:a="http://schemas.openxmlformats.org/drawingml/2006/main" noChangeAspect="1"/>
+            </wp:cNvGraphicFramePr>
+            <a:graphic xmlns:a="http://schemas.openxmlformats.org/drawingml/2006/main">
+              <a:graphicData uri="http://schemas.openxmlformats.org/drawingml/2006/picture">
+                <pic:pic xmlns:pic="http://schemas.openxmlformats.org/drawingml/2006/picture">
+                  <pic:nvPicPr>
+                    <pic:cNvPr id="1671642432" name="Imagen 1" descr="Texto&#10;&#10;El contenido generado por IA puede ser incorrecto."/>
+                    <pic:cNvPicPr/>
+                  </pic:nvPicPr>
+                  <pic:blipFill>
+                    <a:blip r:embed="rId9"/>
+                    <a:stretch>
+                      <a:fillRect/>
+                    </a:stretch>
+                  </pic:blipFill>
+                  <pic:spPr>
+                    <a:xfrm>
+                      <a:off x="0" y="0"/>
+                      <a:ext cx="5400040" cy="3889375"/>
+                    </a:xfrm>
+                    <a:prstGeom prst="rect">
+                      <a:avLst/>
+                    </a:prstGeom>
+                  </pic:spPr>
+                </pic:pic>
+              </a:graphicData>
+            </a:graphic>
+          </wp:inline>
+        </w:drawing>
+      </w:r>
+    </w:p>
+    <w:p>
+      <w:pPr>
+        <w:rPr>
+          <w:b/>
+          <w:bCs/>
+        </w:rPr>
+      </w:pPr>
+      <w:r>
+        <w:rPr>
+          <w:b/>
+          <w:bCs/>
+        </w:rPr>
+        <w:lastRenderedPageBreak/>
+        <w:t>Introduzco un valor no correcto en multiplicando.</w:t>
+      </w:r>
+    </w:p>
+    <w:p>
+      <w:pPr>
+        <w:rPr>
+          <w:b/>
+          <w:bCs/>
+        </w:rPr>
+      </w:pPr>
+      <w:r>
+        <w:rPr>
+          <w:b/>
+          <w:bCs/>
+        </w:rPr>
+        <w:drawing>
+          <wp:inline distT="0" distB="0" distL="0" distR="0" wp14:anchorId="4895006B" wp14:editId="3AA84361">
+            <wp:extent cx="5087060" cy="2857899"/>
+            <wp:effectExtent l="0" t="0" r="0" b="0"/>
+            <wp:docPr id="1856693571" name="Imagen 1" descr="Texto&#10;&#10;El contenido generado por IA puede ser incorrecto."/>
+            <wp:cNvGraphicFramePr>
+              <a:graphicFrameLocks xmlns:a="http://schemas.openxmlformats.org/drawingml/2006/main" noChangeAspect="1"/>
+            </wp:cNvGraphicFramePr>
+            <a:graphic xmlns:a="http://schemas.openxmlformats.org/drawingml/2006/main">
+              <a:graphicData uri="http://schemas.openxmlformats.org/drawingml/2006/picture">
+                <pic:pic xmlns:pic="http://schemas.openxmlformats.org/drawingml/2006/picture">
+                  <pic:nvPicPr>
+                    <pic:cNvPr id="1856693571" name="Imagen 1" descr="Texto&#10;&#10;El contenido generado por IA puede ser incorrecto."/>
+                    <pic:cNvPicPr/>
+                  </pic:nvPicPr>
+                  <pic:blipFill>
+                    <a:blip r:embed="rId10"/>
+                    <a:stretch>
+                      <a:fillRect/>
+                    </a:stretch>
+                  </pic:blipFill>
+                  <pic:spPr>
+                    <a:xfrm>
+                      <a:off x="0" y="0"/>
+                      <a:ext cx="5087060" cy="2857899"/>
+                    </a:xfrm>
+                    <a:prstGeom prst="rect">
+                      <a:avLst/>
+                    </a:prstGeom>
+                  </pic:spPr>
+                </pic:pic>
+              </a:graphicData>
+            </a:graphic>
+          </wp:inline>
+        </w:drawing>
+      </w:r>
+    </w:p>
+    <w:p>
+      <w:pPr>
+        <w:rPr>
+          <w:b/>
+          <w:bCs/>
+        </w:rPr>
+      </w:pPr>
+    </w:p>
+    <w:p>
+      <w:pPr>
+        <w:rPr>
+          <w:b/>
+          <w:bCs/>
+        </w:rPr>
+      </w:pPr>
+      <w:r>
+        <w:rPr>
+          <w:b/>
+          <w:bCs/>
+        </w:rPr>
+        <w:t xml:space="preserve">Introduzco un valor no correcto en el multiplicador </w:t>
+      </w:r>
+    </w:p>
+    <w:p>
+      <w:pPr>
+        <w:rPr>
+          <w:b/>
+          <w:bCs/>
+        </w:rPr>
+      </w:pPr>
+      <w:r>
+        <w:rPr>
+          <w:b/>
+          <w:bCs/>
+        </w:rPr>
+        <w:drawing>
+          <wp:inline distT="0" distB="0" distL="0" distR="0" wp14:anchorId="38FC913C" wp14:editId="53CAB9A9">
+            <wp:extent cx="5400040" cy="2868295"/>
+            <wp:effectExtent l="0" t="0" r="0" b="8255"/>
+            <wp:docPr id="1938827268" name="Imagen 1" descr="Texto&#10;&#10;El contenido generado por IA puede ser incorrecto."/>
+            <wp:cNvGraphicFramePr>
+              <a:graphicFrameLocks xmlns:a="http://schemas.openxmlformats.org/drawingml/2006/main" noChangeAspect="1"/>
+            </wp:cNvGraphicFramePr>
+            <a:graphic xmlns:a="http://schemas.openxmlformats.org/drawingml/2006/main">
+              <a:graphicData uri="http://schemas.openxmlformats.org/drawingml/2006/picture">
+                <pic:pic xmlns:pic="http://schemas.openxmlformats.org/drawingml/2006/picture">
+                  <pic:nvPicPr>
+                    <pic:cNvPr id="1938827268" name="Imagen 1" descr="Texto&#10;&#10;El contenido generado por IA puede ser incorrecto."/>
+                    <pic:cNvPicPr/>
+                  </pic:nvPicPr>
+                  <pic:blipFill>
+                    <a:blip r:embed="rId11"/>
+                    <a:stretch>
+                      <a:fillRect/>
+                    </a:stretch>
+                  </pic:blipFill>
+                  <pic:spPr>
+                    <a:xfrm>
+                      <a:off x="0" y="0"/>
+                      <a:ext cx="5400040" cy="2868295"/>
+                    </a:xfrm>
+                    <a:prstGeom prst="rect">
+                      <a:avLst/>
+                    </a:prstGeom>
+                  </pic:spPr>
+                </pic:pic>
+              </a:graphicData>
+            </a:graphic>
+          </wp:inline>
+        </w:drawing>
+      </w:r>
+    </w:p>
+    <w:p>
+      <w:pPr>
+        <w:rPr>
+          <w:b/>
+          <w:bCs/>
+        </w:rPr>
+      </w:pPr>
+    </w:p>
+    <w:p>
+      <w:pPr>
+        <w:rPr>
+          <w:b/>
+          <w:bCs/>
+        </w:rPr>
+      </w:pPr>
+    </w:p>
+    <w:p>
+      <w:pPr>
+        <w:rPr>
+          <w:b/>
+          <w:bCs/>
+        </w:rPr>
+      </w:pPr>
+    </w:p>
+    <w:p>
+      <w:pPr>
+        <w:rPr>
+          <w:b/>
+          <w:bCs/>
+        </w:rPr>
+      </w:pPr>
+    </w:p>
+    <w:p>
+      <w:pPr>
+        <w:rPr>
+          <w:b/>
+          <w:bCs/>
+        </w:rPr>
+      </w:pPr>
+    </w:p>
+    <w:p>
+      <w:pPr>
+        <w:rPr>
+          <w:b/>
+          <w:bCs/>
+        </w:rPr>
+      </w:pPr>
+    </w:p>
+    <w:p>
+      <w:pPr>
+        <w:rPr>
+          <w:b/>
+          <w:bCs/>
+        </w:rPr>
+      </w:pPr>
+      <w:r>
+        <w:rPr>
+          <w:b/>
+          <w:bCs/>
+        </w:rPr>
+        <w:lastRenderedPageBreak/>
+        <w:t xml:space="preserve">Introduzco números que llevan cero. </w:t>
+      </w:r>
+    </w:p>
+    <w:p>
+      <w:r>
+        <w:drawing>
+          <wp:inline distT="0" distB="0" distL="0" distR="0" wp14:anchorId="10ECAC20" wp14:editId="20AEA641">
+            <wp:extent cx="5400040" cy="4384675"/>
+            <wp:effectExtent l="0" t="0" r="0" b="0"/>
+            <wp:docPr id="848497134" name="Imagen 1" descr="Texto&#10;&#10;El contenido generado por IA puede ser incorrecto."/>
+            <wp:cNvGraphicFramePr>
+              <a:graphicFrameLocks xmlns:a="http://schemas.openxmlformats.org/drawingml/2006/main" noChangeAspect="1"/>
+            </wp:cNvGraphicFramePr>
+            <a:graphic xmlns:a="http://schemas.openxmlformats.org/drawingml/2006/main">
+              <a:graphicData uri="http://schemas.openxmlformats.org/drawingml/2006/picture">
+                <pic:pic xmlns:pic="http://schemas.openxmlformats.org/drawingml/2006/picture">
+                  <pic:nvPicPr>
+                    <pic:cNvPr id="848497134" name="Imagen 1" descr="Texto&#10;&#10;El contenido generado por IA puede ser incorrecto."/>
+                    <pic:cNvPicPr/>
+                  </pic:nvPicPr>
+                  <pic:blipFill>
+                    <a:blip r:embed="rId12"/>
+                    <a:stretch>
+                      <a:fillRect/>
+                    </a:stretch>
+                  </pic:blipFill>
+                  <pic:spPr>
+                    <a:xfrm>
+                      <a:off x="0" y="0"/>
+                      <a:ext cx="5400040" cy="4384675"/>
+                    </a:xfrm>
+                    <a:prstGeom prst="rect">
+                      <a:avLst/>
+                    </a:prstGeom>
+                  </pic:spPr>
+                </pic:pic>
+              </a:graphicData>
+            </a:graphic>
+          </wp:inline>
+        </w:drawing>
+      </w:r>
+    </w:p>
+    <w:p>
+      <w:r>
+        <w:t xml:space="preserve">*** Aquí ocurre que cuando lleva 0 no rellena esa fila con </w:t>
+      </w:r>
+      <w:r>
+        <w:t>ceros,</w:t>
+      </w:r>
+      <w:r>
+        <w:t xml:space="preserve"> pero el resultado es correcto. </w:t>
+      </w:r>
+    </w:p>
+    <w:p>
+      <w:pPr>
+        <w:rPr>
+          <w:b/>
+          <w:bCs/>
+        </w:rPr>
+      </w:pPr>
+      <w:r>
+        <w:rPr>
+          <w:b/>
+          <w:bCs/>
+        </w:rPr>
+        <w:t>Se introduce multiplicador&gt;999</w:t>
+      </w:r>
+    </w:p>
+    <w:p>
+      <w:pPr>
+        <w:rPr>
+          <w:b/>
+          <w:bCs/>
+        </w:rPr>
+      </w:pPr>
+      <w:r>
+        <w:rPr>
+          <w:b/>
+          <w:bCs/>
+        </w:rPr>
+        <w:drawing>
+          <wp:inline distT="0" distB="0" distL="0" distR="0" wp14:anchorId="5F80A33F" wp14:editId="59A78317">
+            <wp:extent cx="5400040" cy="2536190"/>
+            <wp:effectExtent l="0" t="0" r="0" b="0"/>
+            <wp:docPr id="628625047" name="Imagen 1" descr="Texto&#10;&#10;El contenido generado por IA puede ser incorrecto."/>
+            <wp:cNvGraphicFramePr>
+              <a:graphicFrameLocks xmlns:a="http://schemas.openxmlformats.org/drawingml/2006/main" noChangeAspect="1"/>
+            </wp:cNvGraphicFramePr>
+            <a:graphic xmlns:a="http://schemas.openxmlformats.org/drawingml/2006/main">
+              <a:graphicData uri="http://schemas.openxmlformats.org/drawingml/2006/picture">
+                <pic:pic xmlns:pic="http://schemas.openxmlformats.org/drawingml/2006/picture">
+                  <pic:nvPicPr>
+                    <pic:cNvPr id="628625047" name="Imagen 1" descr="Texto&#10;&#10;El contenido generado por IA puede ser incorrecto."/>
+                    <pic:cNvPicPr/>
+                  </pic:nvPicPr>
+                  <pic:blipFill>
+                    <a:blip r:embed="rId13"/>
+                    <a:stretch>
+                      <a:fillRect/>
+                    </a:stretch>
+                  </pic:blipFill>
+                  <pic:spPr>
+                    <a:xfrm>
+                      <a:off x="0" y="0"/>
+                      <a:ext cx="5400040" cy="2536190"/>
+                    </a:xfrm>
+                    <a:prstGeom prst="rect">
+                      <a:avLst/>
+                    </a:prstGeom>
+                  </pic:spPr>
+                </pic:pic>
+              </a:graphicData>
+            </a:graphic>
+          </wp:inline>
+        </w:drawing>
+      </w:r>
+    </w:p>
+    <w:p/>
+    <w:p/>
+    <w:p>
+      <w:pPr>
+        <w:rPr>
+          <w:b/>
+          <w:bCs/>
+        </w:rPr>
+      </w:pPr>
+      <w:r>
+        <w:rPr>
+          <w:b/>
+          <w:bCs/>
+        </w:rPr>
+        <w:lastRenderedPageBreak/>
+        <w:t>Se introduce multiplicando &gt;999</w:t>
+      </w:r>
+    </w:p>
+    <w:p>
+      <w:pPr>
+        <w:rPr>
+          <w:b/>
+          <w:bCs/>
+        </w:rPr>
+      </w:pPr>
+      <w:r>
+        <w:rPr>
+          <w:b/>
+          <w:bCs/>
+        </w:rPr>
+        <w:drawing>
+          <wp:inline distT="0" distB="0" distL="0" distR="0" wp14:anchorId="35F0C791" wp14:editId="2B13457E">
+            <wp:extent cx="4972744" cy="2629267"/>
+            <wp:effectExtent l="0" t="0" r="0" b="0"/>
+            <wp:docPr id="2131154841" name="Imagen 1" descr="Captura de pantalla de un celular&#10;&#10;El contenido generado por IA puede ser incorrecto."/>
+            <wp:cNvGraphicFramePr>
+              <a:graphicFrameLocks xmlns:a="http://schemas.openxmlformats.org/drawingml/2006/main" noChangeAspect="1"/>
+            </wp:cNvGraphicFramePr>
+            <a:graphic xmlns:a="http://schemas.openxmlformats.org/drawingml/2006/main">
+              <a:graphicData uri="http://schemas.openxmlformats.org/drawingml/2006/picture">
+                <pic:pic xmlns:pic="http://schemas.openxmlformats.org/drawingml/2006/picture">
+                  <pic:nvPicPr>
+                    <pic:cNvPr id="2131154841" name="Imagen 1" descr="Captura de pantalla de un celular&#10;&#10;El contenido generado por IA puede ser incorrecto."/>
+                    <pic:cNvPicPr/>
+                  </pic:nvPicPr>
+                  <pic:blipFill>
+                    <a:blip r:embed="rId14"/>
+                    <a:stretch>
+                      <a:fillRect/>
+                    </a:stretch>
+                  </pic:blipFill>
+                  <pic:spPr>
+                    <a:xfrm>
+                      <a:off x="0" y="0"/>
+                      <a:ext cx="4972744" cy="2629267"/>
+                    </a:xfrm>
+                    <a:prstGeom prst="rect">
+                      <a:avLst/>
+                    </a:prstGeom>
+                  </pic:spPr>
+                </pic:pic>
+              </a:graphicData>
+            </a:graphic>
+          </wp:inline>
+        </w:drawing>
+      </w:r>
+    </w:p>
+    <w:p>
+      <w:pPr>
+        <w:rPr>
+          <w:b/>
+          <w:bCs/>
+        </w:rPr>
+      </w:pPr>
+    </w:p>
+    <w:p>
+      <w:pPr>
+        <w:rPr>
+          <w:b/>
+          <w:bCs/>
+        </w:rPr>
+      </w:pPr>
+      <w:r>
+        <w:rPr>
+          <w:b/>
+          <w:bCs/>
+        </w:rPr>
+        <w:t>Se introduce multiplicando&lt;100</w:t>
+      </w:r>
+    </w:p>
+    <w:p>
+      <w:pPr>
+        <w:rPr>
+          <w:b/>
+          <w:bCs/>
+        </w:rPr>
+      </w:pPr>
+      <w:r>
+        <w:rPr>
+          <w:b/>
+          <w:bCs/>
+        </w:rPr>
+        <w:drawing>
+          <wp:inline distT="0" distB="0" distL="0" distR="0" wp14:anchorId="16D7F008" wp14:editId="6B551BC7">
+            <wp:extent cx="5315692" cy="2762636"/>
+            <wp:effectExtent l="0" t="0" r="0" b="0"/>
+            <wp:docPr id="841153409" name="Imagen 1" descr="Texto&#10;&#10;El contenido generado por IA puede ser incorrecto."/>
+            <wp:cNvGraphicFramePr>
+              <a:graphicFrameLocks xmlns:a="http://schemas.openxmlformats.org/drawingml/2006/main" noChangeAspect="1"/>
+            </wp:cNvGraphicFramePr>
+            <a:graphic xmlns:a="http://schemas.openxmlformats.org/drawingml/2006/main">
+              <a:graphicData uri="http://schemas.openxmlformats.org/drawingml/2006/picture">
+                <pic:pic xmlns:pic="http://schemas.openxmlformats.org/drawingml/2006/picture">
+                  <pic:nvPicPr>
+                    <pic:cNvPr id="841153409" name="Imagen 1" descr="Texto&#10;&#10;El contenido generado por IA puede ser incorrecto."/>
+                    <pic:cNvPicPr/>
+                  </pic:nvPicPr>
+                  <pic:blipFill>
+                    <a:blip r:embed="rId15"/>
+                    <a:stretch>
+                      <a:fillRect/>
+                    </a:stretch>
+                  </pic:blipFill>
+                  <pic:spPr>
+                    <a:xfrm>
+                      <a:off x="0" y="0"/>
+                      <a:ext cx="5315692" cy="2762636"/>
+                    </a:xfrm>
+                    <a:prstGeom prst="rect">
+                      <a:avLst/>
+                    </a:prstGeom>
+                  </pic:spPr>
+                </pic:pic>
+              </a:graphicData>
+            </a:graphic>
+          </wp:inline>
+        </w:drawing>
+      </w:r>
+    </w:p>
+    <w:p>
+      <w:pPr>
+        <w:rPr>
+          <w:b/>
+          <w:bCs/>
+        </w:rPr>
+      </w:pPr>
+    </w:p>
+    <w:p>
+      <w:pPr>
+        <w:rPr>
+          <w:b/>
+          <w:bCs/>
+        </w:rPr>
+      </w:pPr>
+    </w:p>
+    <w:p>
+      <w:pPr>
+        <w:rPr>
+          <w:b/>
+          <w:bCs/>
+        </w:rPr>
+      </w:pPr>
+    </w:p>
+    <w:p>
+      <w:pPr>
+        <w:rPr>
+          <w:b/>
+          <w:bCs/>
+        </w:rPr>
+      </w:pPr>
+    </w:p>
+    <w:p>
+      <w:pPr>
+        <w:rPr>
+          <w:b/>
+          <w:bCs/>
+        </w:rPr>
+      </w:pPr>
+    </w:p>
+    <w:p>
+      <w:pPr>
+        <w:rPr>
+          <w:b/>
+          <w:bCs/>
+        </w:rPr>
+      </w:pPr>
+    </w:p>
+    <w:p>
+      <w:pPr>
+        <w:rPr>
+          <w:b/>
+          <w:bCs/>
+        </w:rPr>
+      </w:pPr>
+    </w:p>
+    <w:p>
+      <w:pPr>
+        <w:rPr>
+          <w:b/>
+          <w:bCs/>
+        </w:rPr>
+      </w:pPr>
+      <w:r>
+        <w:rPr>
+          <w:b/>
+          <w:bCs/>
+        </w:rPr>
+        <w:lastRenderedPageBreak/>
+        <w:t>Se introduce multiplicador&lt;100</w:t>
+      </w:r>
+    </w:p>
+    <w:p>
+      <w:pPr>
+        <w:rPr>
+          <w:b/>
+          <w:bCs/>
+        </w:rPr>
+      </w:pPr>
+      <w:r>
+        <w:rPr>
+          <w:b/>
+          <w:bCs/>
+        </w:rPr>
+        <w:drawing>
+          <wp:inline distT="0" distB="0" distL="0" distR="0" wp14:anchorId="4B2816B1" wp14:editId="54014C24">
+            <wp:extent cx="5210902" cy="2724530"/>
+            <wp:effectExtent l="0" t="0" r="8890" b="0"/>
+            <wp:docPr id="1359244153" name="Imagen 1" descr="Texto&#10;&#10;El contenido generado por IA puede ser incorrecto."/>
+            <wp:cNvGraphicFramePr>
+              <a:graphicFrameLocks xmlns:a="http://schemas.openxmlformats.org/drawingml/2006/main" noChangeAspect="1"/>
+            </wp:cNvGraphicFramePr>
+            <a:graphic xmlns:a="http://schemas.openxmlformats.org/drawingml/2006/main">
+              <a:graphicData uri="http://schemas.openxmlformats.org/drawingml/2006/picture">
+                <pic:pic xmlns:pic="http://schemas.openxmlformats.org/drawingml/2006/picture">
+                  <pic:nvPicPr>
+                    <pic:cNvPr id="1359244153" name="Imagen 1" descr="Texto&#10;&#10;El contenido generado por IA puede ser incorrecto."/>
+                    <pic:cNvPicPr/>
+                  </pic:nvPicPr>
+                  <pic:blipFill>
+                    <a:blip r:embed="rId16"/>
+                    <a:stretch>
+                      <a:fillRect/>
+                    </a:stretch>
+                  </pic:blipFill>
+                  <pic:spPr>
+                    <a:xfrm>
+                      <a:off x="0" y="0"/>
+                      <a:ext cx="5210902" cy="2724530"/>
+                    </a:xfrm>
+                    <a:prstGeom prst="rect">
+                      <a:avLst/>
+                    </a:prstGeom>
+                  </pic:spPr>
+                </pic:pic>
+              </a:graphicData>
+            </a:graphic>
+          </wp:inline>
+        </w:drawing>
+      </w:r>
+    </w:p>
+    <w:p>
+      <w:pPr>
+        <w:rPr>
+          <w:b/>
+          <w:bCs/>
+        </w:rPr>
+      </w:pPr>
+    </w:p>
+    <w:p>
+      <w:pPr>
+        <w:rPr>
+          <w:b/>
+          <w:bCs/>
+        </w:rPr>
+      </w:pPr>
+      <w:r>
+        <w:rPr>
+          <w:b/>
+          <w:bCs/>
+        </w:rPr>
+        <w:t xml:space="preserve">Se introduce numero negativo en multiplicando de dos cifras. </w:t>
+      </w:r>
+    </w:p>
+    <w:p>
+      <w:pPr>
+        <w:rPr>
+          <w:b/>
+          <w:bCs/>
+        </w:rPr>
+      </w:pPr>
+      <w:r>
+        <w:rPr>
+          <w:b/>
+          <w:bCs/>
+        </w:rPr>
+        <w:drawing>
+          <wp:inline distT="0" distB="0" distL="0" distR="0" wp14:anchorId="3D15A2F6" wp14:editId="3F3BA348">
+            <wp:extent cx="5400040" cy="2913380"/>
+            <wp:effectExtent l="0" t="0" r="0" b="1270"/>
+            <wp:docPr id="577657715" name="Imagen 1" descr="Texto&#10;&#10;El contenido generado por IA puede ser incorrecto."/>
+            <wp:cNvGraphicFramePr>
+              <a:graphicFrameLocks xmlns:a="http://schemas.openxmlformats.org/drawingml/2006/main" noChangeAspect="1"/>
+            </wp:cNvGraphicFramePr>
+            <a:graphic xmlns:a="http://schemas.openxmlformats.org/drawingml/2006/main">
+              <a:graphicData uri="http://schemas.openxmlformats.org/drawingml/2006/picture">
+                <pic:pic xmlns:pic="http://schemas.openxmlformats.org/drawingml/2006/picture">
+                  <pic:nvPicPr>
+                    <pic:cNvPr id="577657715" name="Imagen 1" descr="Texto&#10;&#10;El contenido generado por IA puede ser incorrecto."/>
+                    <pic:cNvPicPr/>
+                  </pic:nvPicPr>
+                  <pic:blipFill>
+                    <a:blip r:embed="rId17"/>
+                    <a:stretch>
+                      <a:fillRect/>
+                    </a:stretch>
+                  </pic:blipFill>
+                  <pic:spPr>
+                    <a:xfrm>
+                      <a:off x="0" y="0"/>
+                      <a:ext cx="5400040" cy="2913380"/>
+                    </a:xfrm>
+                    <a:prstGeom prst="rect">
+                      <a:avLst/>
+                    </a:prstGeom>
+                  </pic:spPr>
+                </pic:pic>
+              </a:graphicData>
+            </a:graphic>
+          </wp:inline>
+        </w:drawing>
       </w:r>
     </w:p>
     <w:sectPr>
@@ -3259,6 +5228,7 @@
   <w:style w:type="character" w:default="1" w:styleId="Fuentedeprrafopredeter">
     <w:name w:val="Default Paragraph Font"/>
     <w:uiPriority w:val="1"/>
+    <w:semiHidden/>
     <w:unhideWhenUsed/>
   </w:style>
   <w:style w:type="table" w:default="1" w:styleId="Tablanormal">

</xml_diff>